<commit_message>
update word paper V17
</commit_message>
<xml_diff>
--- a/word/Oil SandsPaper_V17.docx
+++ b/word/Oil SandsPaper_V17.docx
@@ -106,24 +106,49 @@
         <w:jc w:val="center"/>
         <w:rPr>
           <w:rFonts w:ascii="Arial" w:hAnsi="Arial" w:cs="Arial"/>
-          <w:sz w:val="24"/>
-          <w:szCs w:val="24"/>
-        </w:rPr>
-      </w:pPr>
-      <w:r>
-        <w:rPr>
-          <w:rFonts w:ascii="Arial" w:hAnsi="Arial" w:cs="Arial"/>
-          <w:sz w:val="24"/>
-          <w:szCs w:val="24"/>
+        </w:rPr>
+      </w:pPr>
+      <w:r>
+        <w:rPr>
+          <w:rFonts w:ascii="Arial" w:hAnsi="Arial" w:cs="Arial"/>
         </w:rPr>
         <w:lastRenderedPageBreak/>
-        <w:t>Alexander H. Slocum (</w:t>
-      </w:r>
-      <w:r>
-        <w:rPr>
-          <w:rFonts w:ascii="Arial" w:hAnsi="Arial" w:cs="Arial"/>
-          <w:sz w:val="24"/>
-          <w:szCs w:val="24"/>
+        <w:t xml:space="preserve">Prof. </w:t>
+      </w:r>
+      <w:r>
+        <w:rPr>
+          <w:rFonts w:ascii="Arial" w:hAnsi="Arial" w:cs="Arial"/>
+        </w:rPr>
+        <w:t xml:space="preserve">Alexander H. </w:t>
+      </w:r>
+      <w:r>
+        <w:rPr>
+          <w:rFonts w:ascii="Arial" w:hAnsi="Arial" w:cs="Arial"/>
+        </w:rPr>
+        <w:t>Slocum</w:t>
+      </w:r>
+      <w:r>
+        <w:rPr>
+          <w:rStyle w:val="FootnoteReference"/>
+          <w:rFonts w:ascii="Arial" w:hAnsi="Arial" w:cs="Arial"/>
+        </w:rPr>
+        <w:footnoteReference w:id="1"/>
+      </w:r>
+      <w:r>
+        <w:rPr>
+          <w:rFonts w:ascii="Arial" w:hAnsi="Arial" w:cs="Arial"/>
+        </w:rPr>
+        <w:t xml:space="preserve"> </w:t>
+      </w:r>
+      <w:r>
+        <w:rPr>
+          <w:rFonts w:ascii="Arial" w:hAnsi="Arial" w:cs="Arial"/>
+        </w:rPr>
+        <w:t>(</w:t>
+      </w:r>
+      <w:r>
+        <w:rPr>
+          <w:rFonts w:ascii="Arial" w:hAnsi="Arial" w:cs="Arial"/>
           <w:u w:val="single"/>
         </w:rPr>
         <w:t>slocum@mit.edu</w:t>
@@ -131,8 +156,6 @@
       <w:r>
         <w:rPr>
           <w:rFonts w:ascii="Arial" w:hAnsi="Arial" w:cs="Arial"/>
-          <w:sz w:val="24"/>
-          <w:szCs w:val="24"/>
         </w:rPr>
         <w:t>)</w:t>
       </w:r>
@@ -146,15 +169,11 @@
         <w:jc w:val="center"/>
         <w:rPr>
           <w:rFonts w:ascii="Arial" w:hAnsi="Arial" w:cs="Arial"/>
-          <w:sz w:val="24"/>
-          <w:szCs w:val="24"/>
-        </w:rPr>
-      </w:pPr>
-      <w:r>
-        <w:rPr>
-          <w:rFonts w:ascii="Arial" w:hAnsi="Arial" w:cs="Arial"/>
-          <w:sz w:val="24"/>
-          <w:szCs w:val="24"/>
+        </w:rPr>
+      </w:pPr>
+      <w:r>
+        <w:rPr>
+          <w:rFonts w:ascii="Arial" w:hAnsi="Arial" w:cs="Arial"/>
         </w:rPr>
         <w:t>Massachusetts Institute of Technology</w:t>
       </w:r>
@@ -168,15 +187,11 @@
         <w:jc w:val="center"/>
         <w:rPr>
           <w:rFonts w:ascii="Arial" w:hAnsi="Arial" w:cs="Arial"/>
-          <w:sz w:val="24"/>
-          <w:szCs w:val="24"/>
-        </w:rPr>
-      </w:pPr>
-      <w:r>
-        <w:rPr>
-          <w:rFonts w:ascii="Arial" w:hAnsi="Arial" w:cs="Arial"/>
-          <w:sz w:val="24"/>
-          <w:szCs w:val="24"/>
+        </w:rPr>
+      </w:pPr>
+      <w:r>
+        <w:rPr>
+          <w:rFonts w:ascii="Arial" w:hAnsi="Arial" w:cs="Arial"/>
         </w:rPr>
         <w:t xml:space="preserve"> </w:t>
       </w:r>
@@ -190,47 +205,35 @@
         <w:jc w:val="center"/>
         <w:rPr>
           <w:rFonts w:ascii="Arial" w:hAnsi="Arial" w:cs="Arial"/>
-          <w:sz w:val="24"/>
-          <w:szCs w:val="24"/>
-        </w:rPr>
-      </w:pPr>
-      <w:r>
-        <w:rPr>
-          <w:rFonts w:ascii="Arial" w:hAnsi="Arial" w:cs="Arial"/>
-          <w:sz w:val="24"/>
-          <w:szCs w:val="24"/>
+        </w:rPr>
+      </w:pPr>
+      <w:r>
+        <w:rPr>
+          <w:rFonts w:ascii="Arial" w:hAnsi="Arial" w:cs="Arial"/>
         </w:rPr>
         <w:t xml:space="preserve">David </w:t>
       </w:r>
       <w:r>
         <w:rPr>
           <w:rFonts w:ascii="Arial" w:hAnsi="Arial" w:cs="Arial"/>
-          <w:sz w:val="24"/>
-          <w:szCs w:val="24"/>
         </w:rPr>
         <w:t xml:space="preserve">James </w:t>
       </w:r>
       <w:r>
         <w:rPr>
           <w:rFonts w:ascii="Arial" w:hAnsi="Arial" w:cs="Arial"/>
-          <w:sz w:val="24"/>
-          <w:szCs w:val="24"/>
         </w:rPr>
         <w:t xml:space="preserve">Taylor </w:t>
       </w:r>
       <w:r>
         <w:rPr>
           <w:rFonts w:ascii="Arial" w:hAnsi="Arial" w:cs="Arial"/>
-          <w:sz w:val="24"/>
-          <w:szCs w:val="24"/>
         </w:rPr>
         <w:t>(</w:t>
       </w:r>
       <w:r>
         <w:rPr>
           <w:rFonts w:ascii="Arial" w:hAnsi="Arial" w:cs="Arial"/>
-          <w:sz w:val="24"/>
-          <w:szCs w:val="24"/>
           <w:u w:val="single"/>
         </w:rPr>
         <w:t>dtaylor@mit.edu</w:t>
@@ -238,8 +241,6 @@
       <w:r>
         <w:rPr>
           <w:rFonts w:ascii="Arial" w:hAnsi="Arial" w:cs="Arial"/>
-          <w:sz w:val="24"/>
-          <w:szCs w:val="24"/>
         </w:rPr>
         <w:t>)</w:t>
       </w:r>
@@ -253,15 +254,11 @@
         <w:jc w:val="center"/>
         <w:rPr>
           <w:rFonts w:ascii="Arial" w:hAnsi="Arial" w:cs="Arial"/>
-          <w:sz w:val="24"/>
-          <w:szCs w:val="24"/>
-        </w:rPr>
-      </w:pPr>
-      <w:r>
-        <w:rPr>
-          <w:rFonts w:ascii="Arial" w:hAnsi="Arial" w:cs="Arial"/>
-          <w:sz w:val="24"/>
-          <w:szCs w:val="24"/>
+        </w:rPr>
+      </w:pPr>
+      <w:r>
+        <w:rPr>
+          <w:rFonts w:ascii="Arial" w:hAnsi="Arial" w:cs="Arial"/>
         </w:rPr>
         <w:t>Massachusetts Institute of Technology</w:t>
       </w:r>
@@ -275,8 +272,6 @@
         <w:jc w:val="center"/>
         <w:rPr>
           <w:rFonts w:ascii="Arial" w:hAnsi="Arial" w:cs="Arial"/>
-          <w:sz w:val="24"/>
-          <w:szCs w:val="24"/>
         </w:rPr>
       </w:pPr>
     </w:p>
@@ -289,10 +284,27 @@
         <w:jc w:val="center"/>
         <w:rPr>
           <w:rFonts w:ascii="Arial" w:hAnsi="Arial" w:cs="Arial"/>
-          <w:sz w:val="24"/>
-          <w:szCs w:val="24"/>
-        </w:rPr>
-      </w:pPr>
+        </w:rPr>
+      </w:pPr>
+      <w:r>
+        <w:rPr>
+          <w:rFonts w:ascii="Arial" w:hAnsi="Arial" w:cs="Arial"/>
+        </w:rPr>
+        <w:t>Kevin Patrick Simon (</w:t>
+      </w:r>
+      <w:r>
+        <w:rPr>
+          <w:rFonts w:ascii="Arial" w:hAnsi="Arial" w:cs="Arial"/>
+          <w:u w:val="single"/>
+        </w:rPr>
+        <w:t>kevinpsi@mit.edu</w:t>
+      </w:r>
+      <w:r>
+        <w:rPr>
+          <w:rFonts w:ascii="Arial" w:hAnsi="Arial" w:cs="Arial"/>
+        </w:rPr>
+        <w:t>)</w:t>
+      </w:r>
     </w:p>
     <w:p>
       <w:pPr>
@@ -303,51 +315,13 @@
         <w:jc w:val="center"/>
         <w:rPr>
           <w:rFonts w:ascii="Arial" w:hAnsi="Arial" w:cs="Arial"/>
-          <w:sz w:val="24"/>
-          <w:szCs w:val="24"/>
-        </w:rPr>
-      </w:pPr>
-      <w:r>
-        <w:rPr>
-          <w:rFonts w:ascii="Arial" w:hAnsi="Arial" w:cs="Arial"/>
-          <w:sz w:val="24"/>
-          <w:szCs w:val="24"/>
-        </w:rPr>
-        <w:lastRenderedPageBreak/>
-        <w:t>Kevin Patrick Simon</w:t>
-      </w:r>
-      <w:r>
-        <w:rPr>
-          <w:rFonts w:ascii="Arial" w:hAnsi="Arial" w:cs="Arial"/>
-          <w:sz w:val="24"/>
-          <w:szCs w:val="24"/>
-        </w:rPr>
-        <w:t xml:space="preserve"> </w:t>
-      </w:r>
-      <w:r>
-        <w:rPr>
-          <w:rFonts w:ascii="Arial" w:hAnsi="Arial" w:cs="Arial"/>
-          <w:sz w:val="24"/>
-          <w:szCs w:val="24"/>
-        </w:rPr>
-        <w:t>(</w:t>
-      </w:r>
-      <w:r>
-        <w:rPr>
-          <w:rFonts w:ascii="Arial" w:hAnsi="Arial" w:cs="Arial"/>
-          <w:sz w:val="24"/>
-          <w:szCs w:val="24"/>
-          <w:u w:val="single"/>
-        </w:rPr>
-        <w:t>kevinpsi@mit.edu</w:t>
-      </w:r>
-      <w:r>
-        <w:rPr>
-          <w:rFonts w:ascii="Arial" w:hAnsi="Arial" w:cs="Arial"/>
-          <w:sz w:val="24"/>
-          <w:szCs w:val="24"/>
-        </w:rPr>
-        <w:t>)</w:t>
+        </w:rPr>
+      </w:pPr>
+      <w:r>
+        <w:rPr>
+          <w:rFonts w:ascii="Arial" w:hAnsi="Arial" w:cs="Arial"/>
+        </w:rPr>
+        <w:t>Massachusetts Institute of Technology</w:t>
       </w:r>
     </w:p>
     <w:p>
@@ -359,18 +333,8 @@
         <w:jc w:val="center"/>
         <w:rPr>
           <w:rFonts w:ascii="Arial" w:hAnsi="Arial" w:cs="Arial"/>
-          <w:sz w:val="24"/>
-          <w:szCs w:val="24"/>
-        </w:rPr>
-      </w:pPr>
-      <w:r>
-        <w:rPr>
-          <w:rFonts w:ascii="Arial" w:hAnsi="Arial" w:cs="Arial"/>
-          <w:sz w:val="24"/>
-          <w:szCs w:val="24"/>
-        </w:rPr>
-        <w:t>Massachusetts Institute of Technology</w:t>
-      </w:r>
+        </w:rPr>
+      </w:pPr>
     </w:p>
     <w:p>
       <w:pPr>
@@ -381,10 +345,53 @@
         <w:jc w:val="center"/>
         <w:rPr>
           <w:rFonts w:ascii="Arial" w:hAnsi="Arial" w:cs="Arial"/>
-          <w:sz w:val="24"/>
-          <w:szCs w:val="24"/>
-        </w:rPr>
-      </w:pPr>
+        </w:rPr>
+      </w:pPr>
+      <w:r>
+        <w:rPr>
+          <w:rFonts w:ascii="Arial" w:hAnsi="Arial" w:cs="Arial"/>
+        </w:rPr>
+        <w:t>Santiago</w:t>
+      </w:r>
+      <w:r>
+        <w:rPr>
+          <w:rFonts w:ascii="Arial" w:hAnsi="Arial" w:cs="Arial"/>
+        </w:rPr>
+        <w:t xml:space="preserve"> Paiva</w:t>
+      </w:r>
+      <w:r>
+        <w:rPr>
+          <w:rFonts w:ascii="Arial" w:hAnsi="Arial" w:cs="Arial"/>
+        </w:rPr>
+        <w:t xml:space="preserve"> (</w:t>
+      </w:r>
+      <w:r>
+        <w:rPr>
+          <w:rFonts w:ascii="Arial" w:hAnsi="Arial" w:cs="Arial"/>
+          <w:u w:val="single"/>
+        </w:rPr>
+        <w:t>santiago.paiva@</w:t>
+      </w:r>
+      <w:r>
+        <w:rPr>
+          <w:rFonts w:ascii="Arial" w:hAnsi="Arial" w:cs="Arial"/>
+          <w:u w:val="single"/>
+        </w:rPr>
+        <w:t>mail</w:t>
+      </w:r>
+      <w:r>
+        <w:rPr>
+          <w:rFonts w:ascii="Arial" w:hAnsi="Arial" w:cs="Arial"/>
+          <w:u w:val="single"/>
+        </w:rPr>
+        <w:t>.mcgill.ca</w:t>
+      </w:r>
+      <w:r>
+        <w:rPr>
+          <w:rFonts w:ascii="Arial" w:hAnsi="Arial" w:cs="Arial"/>
+        </w:rPr>
+        <w:t>)</w:t>
+      </w:r>
     </w:p>
     <w:p>
       <w:pPr>
@@ -395,68 +402,13 @@
         <w:jc w:val="center"/>
         <w:rPr>
           <w:rFonts w:ascii="Arial" w:hAnsi="Arial" w:cs="Arial"/>
-          <w:sz w:val="24"/>
-          <w:szCs w:val="24"/>
-        </w:rPr>
-      </w:pPr>
-      <w:r>
-        <w:rPr>
-          <w:rFonts w:ascii="Arial" w:hAnsi="Arial" w:cs="Arial"/>
-          <w:sz w:val="24"/>
-          <w:szCs w:val="24"/>
-        </w:rPr>
-        <w:t>Santiago</w:t>
-      </w:r>
-      <w:r>
-        <w:rPr>
-          <w:rFonts w:ascii="Arial" w:hAnsi="Arial" w:cs="Arial"/>
-          <w:sz w:val="24"/>
-          <w:szCs w:val="24"/>
-        </w:rPr>
-        <w:t xml:space="preserve"> Paiva</w:t>
-      </w:r>
-      <w:r>
-        <w:rPr>
-          <w:rFonts w:ascii="Arial" w:hAnsi="Arial" w:cs="Arial"/>
-          <w:sz w:val="24"/>
-          <w:szCs w:val="24"/>
-        </w:rPr>
-        <w:t xml:space="preserve"> (</w:t>
-      </w:r>
-      <w:r>
-        <w:rPr>
-          <w:rFonts w:ascii="Arial" w:hAnsi="Arial" w:cs="Arial"/>
-          <w:sz w:val="24"/>
-          <w:szCs w:val="24"/>
-          <w:u w:val="single"/>
-        </w:rPr>
-        <w:t>santiago.paiva@</w:t>
-      </w:r>
-      <w:r>
-        <w:rPr>
-          <w:rFonts w:ascii="Arial" w:hAnsi="Arial" w:cs="Arial"/>
-          <w:sz w:val="24"/>
-          <w:szCs w:val="24"/>
-          <w:u w:val="single"/>
-        </w:rPr>
-        <w:t>mail</w:t>
-      </w:r>
-      <w:r>
-        <w:rPr>
-          <w:rFonts w:ascii="Arial" w:hAnsi="Arial" w:cs="Arial"/>
-          <w:sz w:val="24"/>
-          <w:szCs w:val="24"/>
-          <w:u w:val="single"/>
-        </w:rPr>
-        <w:t>.mcgill.ca</w:t>
-      </w:r>
-      <w:r>
-        <w:rPr>
-          <w:rFonts w:ascii="Arial" w:hAnsi="Arial" w:cs="Arial"/>
-          <w:sz w:val="24"/>
-          <w:szCs w:val="24"/>
-        </w:rPr>
-        <w:t>)</w:t>
+        </w:rPr>
+      </w:pPr>
+      <w:r>
+        <w:rPr>
+          <w:rFonts w:ascii="Arial" w:hAnsi="Arial" w:cs="Arial"/>
+        </w:rPr>
+        <w:t>McGill University</w:t>
       </w:r>
     </w:p>
     <w:p>
@@ -465,28 +417,6 @@
         <w:autoSpaceDN w:val="0"/>
         <w:adjustRightInd w:val="0"/>
         <w:spacing w:after="0" w:line="240" w:lineRule="auto"/>
-        <w:jc w:val="center"/>
-        <w:rPr>
-          <w:rFonts w:ascii="Arial" w:hAnsi="Arial" w:cs="Arial"/>
-          <w:sz w:val="24"/>
-          <w:szCs w:val="24"/>
-        </w:rPr>
-      </w:pPr>
-      <w:r>
-        <w:rPr>
-          <w:rFonts w:ascii="Arial" w:hAnsi="Arial" w:cs="Arial"/>
-          <w:sz w:val="24"/>
-          <w:szCs w:val="24"/>
-        </w:rPr>
-        <w:t>McGill University</w:t>
-      </w:r>
-    </w:p>
-    <w:p>
-      <w:pPr>
-        <w:autoSpaceDE w:val="0"/>
-        <w:autoSpaceDN w:val="0"/>
-        <w:adjustRightInd w:val="0"/>
-        <w:spacing w:after="0" w:line="240" w:lineRule="auto"/>
         <w:rPr>
           <w:rFonts w:ascii="Arial" w:hAnsi="Arial" w:cs="Arial"/>
           <w:b/>
@@ -497,7 +427,7 @@
           <w:type w:val="continuous"/>
           <w:pgSz w:w="12240" w:h="15840"/>
           <w:pgMar w:top="1440" w:right="1440" w:bottom="1440" w:left="1440" w:header="708" w:footer="708" w:gutter="0"/>
-          <w:cols w:num="2" w:space="708"/>
+          <w:cols w:space="708"/>
           <w:docGrid w:linePitch="360"/>
         </w:sectPr>
       </w:pPr>
@@ -514,12 +444,24 @@
           <w:b/>
         </w:rPr>
       </w:pPr>
-      <w:r>
+    </w:p>
+    <w:p>
+      <w:pPr>
+        <w:autoSpaceDE w:val="0"/>
+        <w:autoSpaceDN w:val="0"/>
+        <w:adjustRightInd w:val="0"/>
+        <w:spacing w:after="120" w:line="240" w:lineRule="auto"/>
+        <w:jc w:val="center"/>
         <w:rPr>
           <w:rFonts w:ascii="Arial" w:hAnsi="Arial" w:cs="Arial"/>
           <w:b/>
         </w:rPr>
-        <w:lastRenderedPageBreak/>
+      </w:pPr>
+      <w:r>
+        <w:rPr>
+          <w:rFonts w:ascii="Arial" w:hAnsi="Arial" w:cs="Arial"/>
+          <w:b/>
+        </w:rPr>
         <w:t>Abstract</w:t>
       </w:r>
     </w:p>
@@ -582,7 +524,7 @@
           <w:sz w:val="20"/>
           <w:szCs w:val="20"/>
         </w:rPr>
-        <w:t>44</w:t>
+        <w:t>percentage</w:t>
       </w:r>
       <w:r>
         <w:rPr>
@@ -590,7 +532,7 @@
           <w:sz w:val="20"/>
           <w:szCs w:val="20"/>
         </w:rPr>
-        <w:t xml:space="preserve">% of Canadian </w:t>
+        <w:t xml:space="preserve"> of Canadian </w:t>
       </w:r>
       <w:r>
         <w:rPr>
@@ -608,7 +550,7 @@
           <w:sz w:val="20"/>
           <w:szCs w:val="20"/>
         </w:rPr>
-        <w:t xml:space="preserve"> income </w:t>
+        <w:t xml:space="preserve"> income were to be invested in renewable-energy machines as part of reclamation efforts for the land that is mined, then three significant results </w:t>
       </w:r>
       <w:r>
         <w:rPr>
@@ -616,7 +558,7 @@
           <w:sz w:val="20"/>
           <w:szCs w:val="20"/>
         </w:rPr>
-        <w:t xml:space="preserve">(at $50 per barrel of oil) </w:t>
+        <w:t>can</w:t>
       </w:r>
       <w:r>
         <w:rPr>
@@ -624,23 +566,17 @@
           <w:sz w:val="20"/>
           <w:szCs w:val="20"/>
         </w:rPr>
-        <w:t xml:space="preserve">were to be invested in renewable-energy machines as part of reclamation efforts for the land that is mined, then three significant results </w:t>
-      </w:r>
+        <w:t xml:space="preserve"> follow. First, we estimate</w:t>
+      </w:r>
+      <w:bookmarkStart w:id="0" w:name="_GoBack"/>
+      <w:bookmarkEnd w:id="0"/>
       <w:r>
         <w:rPr>
           <w:rFonts w:ascii="Arial" w:hAnsi="Arial" w:cs="Arial"/>
           <w:sz w:val="20"/>
           <w:szCs w:val="20"/>
         </w:rPr>
-        <w:t>can</w:t>
-      </w:r>
-      <w:r>
-        <w:rPr>
-          <w:rFonts w:ascii="Arial" w:hAnsi="Arial" w:cs="Arial"/>
-          <w:sz w:val="20"/>
-          <w:szCs w:val="20"/>
-        </w:rPr>
-        <w:t xml:space="preserve"> follow. First, we estimate that in </w:t>
+        <w:t xml:space="preserve"> that in </w:t>
       </w:r>
       <w:r>
         <w:rPr>
@@ -914,6 +850,23 @@
           <w:szCs w:val="20"/>
         </w:rPr>
         <w:t xml:space="preserve"> into useful compounds.  </w:t>
+      </w:r>
+    </w:p>
+    <w:p>
+      <w:pPr>
+        <w:rPr>
+          <w:rFonts w:ascii="Arial" w:hAnsi="Arial" w:cs="Arial"/>
+          <w:sz w:val="20"/>
+          <w:szCs w:val="20"/>
+        </w:rPr>
+      </w:pPr>
+      <w:r>
+        <w:rPr>
+          <w:rFonts w:ascii="Arial" w:hAnsi="Arial" w:cs="Arial"/>
+          <w:sz w:val="20"/>
+          <w:szCs w:val="20"/>
+        </w:rPr>
+        <w:br w:type="page"/>
       </w:r>
     </w:p>
     <w:sdt>
@@ -2434,7 +2387,7 @@
           <w:szCs w:val="24"/>
         </w:rPr>
       </w:pPr>
-      <w:bookmarkStart w:id="0" w:name="_Toc385674240"/>
+      <w:bookmarkStart w:id="1" w:name="_Toc385674240"/>
       <w:r>
         <w:rPr>
           <w:rFonts w:ascii="Arial" w:hAnsi="Arial" w:cs="Arial"/>
@@ -2445,7 +2398,7 @@
         <w:lastRenderedPageBreak/>
         <w:t>1 Introduction</w:t>
       </w:r>
-      <w:bookmarkEnd w:id="0"/>
+      <w:bookmarkEnd w:id="1"/>
     </w:p>
     <w:p>
       <w:pPr>
@@ -2460,7 +2413,7 @@
           <w:szCs w:val="22"/>
         </w:rPr>
       </w:pPr>
-      <w:bookmarkStart w:id="1" w:name="_Toc385674241"/>
+      <w:bookmarkStart w:id="2" w:name="_Toc385674241"/>
       <w:r>
         <w:rPr>
           <w:rFonts w:ascii="Arial" w:hAnsi="Arial" w:cs="Arial"/>
@@ -2472,7 +2425,7 @@
         </w:rPr>
         <w:t>1.1 Motivation</w:t>
       </w:r>
-      <w:bookmarkEnd w:id="1"/>
+      <w:bookmarkEnd w:id="2"/>
     </w:p>
     <w:p>
       <w:pPr>
@@ -2798,7 +2751,20 @@
         <w:rPr>
           <w:rFonts w:ascii="Arial" w:hAnsi="Arial" w:cs="Arial"/>
         </w:rPr>
-        <w:t xml:space="preserve"> emissions by providing power for cleaner extraction methods and enabling coal fired power generation stations to be phased out, but also prove to be a profitable green option for the future of Alberta and the country. </w:t>
+        <w:t xml:space="preserve"> emissions by providing power for cleaner extraction methods and enabling coal fired power generation stations to be phased out, but also prove to be a </w:t>
+      </w:r>
+      <w:r>
+        <w:rPr>
+          <w:rFonts w:ascii="Arial" w:hAnsi="Arial" w:cs="Arial"/>
+          <w:i/>
+        </w:rPr>
+        <w:t>profitable</w:t>
+      </w:r>
+      <w:r>
+        <w:rPr>
+          <w:rFonts w:ascii="Arial" w:hAnsi="Arial" w:cs="Arial"/>
+        </w:rPr>
+        <w:t xml:space="preserve"> green option for the future of Alberta and the country. </w:t>
       </w:r>
     </w:p>
     <w:p>
@@ -2828,7 +2794,7 @@
           <w:szCs w:val="22"/>
         </w:rPr>
       </w:pPr>
-      <w:bookmarkStart w:id="2" w:name="_Toc385674242"/>
+      <w:bookmarkStart w:id="3" w:name="_Toc385674242"/>
       <w:r>
         <w:rPr>
           <w:rFonts w:ascii="Arial" w:hAnsi="Arial" w:cs="Arial"/>
@@ -2840,7 +2806,7 @@
         </w:rPr>
         <w:t>1.2 Problem Observation</w:t>
       </w:r>
-      <w:bookmarkEnd w:id="2"/>
+      <w:bookmarkEnd w:id="3"/>
     </w:p>
     <w:p>
       <w:pPr>
@@ -3373,31 +3339,13 @@
         <w:rPr>
           <w:rFonts w:ascii="Arial" w:hAnsi="Arial" w:cs="Arial"/>
         </w:rPr>
-        <w:t xml:space="preserve">50% of the total oil sands land area being reclaimed with wind turbine installations. See </w:t>
-      </w:r>
-      <w:r>
-        <w:rPr>
-          <w:rFonts w:ascii="Arial" w:hAnsi="Arial" w:cs="Arial"/>
-        </w:rPr>
-        <w:t xml:space="preserve">the spreadsheet provided in </w:t>
-      </w:r>
-      <w:r>
-        <w:rPr>
-          <w:rFonts w:ascii="Arial" w:hAnsi="Arial" w:cs="Arial"/>
-        </w:rPr>
-        <w:t xml:space="preserve">supplemental materials to </w:t>
-      </w:r>
-      <w:r>
-        <w:rPr>
-          <w:rFonts w:ascii="Arial" w:hAnsi="Arial" w:cs="Arial"/>
-        </w:rPr>
-        <w:t>investigate different costs basis scenarios</w:t>
-      </w:r>
-      <w:r>
-        <w:rPr>
-          <w:rFonts w:ascii="Arial" w:hAnsi="Arial" w:cs="Arial"/>
-        </w:rPr>
-        <w:t>.</w:t>
+        <w:t>50% of the total oil sands land area being reclaimed w</w:t>
+      </w:r>
+      <w:r>
+        <w:rPr>
+          <w:rFonts w:ascii="Arial" w:hAnsi="Arial" w:cs="Arial"/>
+        </w:rPr>
+        <w:t>ith wind turbine installations. We could achieve carbon neutrality in approximately 54 years with this approach. More in depth analysis is provided in section 3 of this paper.</w:t>
       </w:r>
     </w:p>
     <w:p>
@@ -3519,13 +3467,19 @@
         <w:rPr>
           <w:rFonts w:ascii="Arial" w:hAnsi="Arial" w:cs="Arial"/>
         </w:rPr>
-        <w:t xml:space="preserve">. This graph assumes 30% of land area being reclaimed with PV solar cell installations. </w:t>
-      </w:r>
-      <w:r>
-        <w:rPr>
-          <w:rFonts w:ascii="Arial" w:hAnsi="Arial" w:cs="Arial"/>
-        </w:rPr>
-        <w:t>See the spreadsheet provided in supplemental materials to investigate different costs basis scenarios.</w:t>
+        <w:t>. This graph assumes 30% of land area being reclaimed w</w:t>
+      </w:r>
+      <w:r>
+        <w:rPr>
+          <w:rFonts w:ascii="Arial" w:hAnsi="Arial" w:cs="Arial"/>
+        </w:rPr>
+        <w:t>ith PV solar cell installations</w:t>
+      </w:r>
+      <w:r>
+        <w:rPr>
+          <w:rFonts w:ascii="Arial" w:hAnsi="Arial" w:cs="Arial"/>
+        </w:rPr>
+        <w:t>.</w:t>
       </w:r>
     </w:p>
     <w:p>
@@ -3591,7 +3545,19 @@
         <w:rPr>
           <w:rFonts w:ascii="Arial" w:hAnsi="Arial" w:cs="Arial"/>
         </w:rPr>
-        <w:t xml:space="preserve">tall mini nuclear reactors </w:t>
+        <w:t xml:space="preserve">tall </w:t>
+      </w:r>
+      <w:r>
+        <w:rPr>
+          <w:rFonts w:ascii="Arial" w:hAnsi="Arial" w:cs="Arial"/>
+        </w:rPr>
+        <w:t>small</w:t>
+      </w:r>
+      <w:r>
+        <w:rPr>
+          <w:rFonts w:ascii="Arial" w:hAnsi="Arial" w:cs="Arial"/>
+        </w:rPr>
+        <w:t xml:space="preserve"> nuclear reactors </w:t>
       </w:r>
       <w:r>
         <w:rPr>
@@ -3603,7 +3569,7 @@
         <w:rPr>
           <w:rFonts w:ascii="Arial" w:hAnsi="Arial" w:cs="Arial"/>
         </w:rPr>
-        <w:t xml:space="preserve"> to bring power in for which they then have to pay to use. Furthermore, once the number of turbines increases to a point, they can start sending power out on the same power lines they initially had installed to bring power in (are in the process of installing) to develop the oil sands.</w:t>
+        <w:t xml:space="preserve"> to bring power in for which they then have to pay to use. Furthermore, once the number of turbines increases to a point, they can start sending power out on the same power lines they initially had installed to bring power in  to develop the oil sands.</w:t>
       </w:r>
     </w:p>
     <w:p>
@@ -3617,7 +3583,7 @@
           <w:szCs w:val="24"/>
         </w:rPr>
       </w:pPr>
-      <w:bookmarkStart w:id="3" w:name="_Toc385674243"/>
+      <w:bookmarkStart w:id="4" w:name="_Toc385674243"/>
       <w:r>
         <w:rPr>
           <w:rFonts w:ascii="Arial" w:hAnsi="Arial" w:cs="Arial"/>
@@ -3627,7 +3593,7 @@
         </w:rPr>
         <w:t>2 Alberta's Oil Sands Analysis</w:t>
       </w:r>
-      <w:bookmarkEnd w:id="3"/>
+      <w:bookmarkEnd w:id="4"/>
     </w:p>
     <w:p>
       <w:pPr>
@@ -3642,7 +3608,7 @@
           <w:szCs w:val="22"/>
         </w:rPr>
       </w:pPr>
-      <w:bookmarkStart w:id="4" w:name="_Toc385674244"/>
+      <w:bookmarkStart w:id="5" w:name="_Toc385674244"/>
       <w:r>
         <w:rPr>
           <w:rFonts w:ascii="Arial" w:hAnsi="Arial" w:cs="Arial"/>
@@ -3677,7 +3643,7 @@
         </w:rPr>
         <w:t xml:space="preserve"> Emissions Overview</w:t>
       </w:r>
-      <w:bookmarkEnd w:id="4"/>
+      <w:bookmarkEnd w:id="5"/>
     </w:p>
     <w:p>
       <w:pPr>
@@ -3914,7 +3880,6 @@
           <w:rFonts w:ascii="Arial" w:hAnsi="Arial" w:cs="Arial"/>
           <w:b/>
         </w:rPr>
-        <w:lastRenderedPageBreak/>
         <w:t>CO</w:t>
       </w:r>
       <w:r>
@@ -4421,7 +4386,20 @@
         <w:rPr>
           <w:rFonts w:ascii="Arial" w:hAnsi="Arial" w:cs="Arial"/>
         </w:rPr>
-        <w:t xml:space="preserve">otal amount of CO2 from Oil Sands Production </w:t>
+        <w:t>otal amount of CO</w:t>
+      </w:r>
+      <w:r>
+        <w:rPr>
+          <w:rFonts w:ascii="Arial" w:hAnsi="Arial" w:cs="Arial"/>
+          <w:vertAlign w:val="subscript"/>
+        </w:rPr>
+        <w:t>2</w:t>
+      </w:r>
+      <w:r>
+        <w:rPr>
+          <w:rFonts w:ascii="Arial" w:hAnsi="Arial" w:cs="Arial"/>
+        </w:rPr>
+        <w:t xml:space="preserve"> from Oil Sands Production </w:t>
       </w:r>
       <w:r>
         <w:rPr>
@@ -4469,7 +4447,7 @@
           <w:szCs w:val="22"/>
         </w:rPr>
       </w:pPr>
-      <w:bookmarkStart w:id="5" w:name="_Toc385674245"/>
+      <w:bookmarkStart w:id="6" w:name="_Toc385674245"/>
       <w:r>
         <w:rPr>
           <w:rFonts w:ascii="Arial" w:hAnsi="Arial" w:cs="Arial"/>
@@ -4481,7 +4459,7 @@
         </w:rPr>
         <w:t>2.2 The Keystone XL Pipeline</w:t>
       </w:r>
-      <w:bookmarkEnd w:id="5"/>
+      <w:bookmarkEnd w:id="6"/>
     </w:p>
     <w:p>
       <w:pPr>
@@ -4637,7 +4615,19 @@
         <w:rPr>
           <w:rFonts w:ascii="Arial" w:hAnsi="Arial" w:cs="Arial"/>
         </w:rPr>
-        <w:t xml:space="preserve">However, the US has yet to issue a decision on allowing the pipeline to be built as there is significant public opposition.  </w:t>
+        <w:t xml:space="preserve">However, the US has </w:t>
+      </w:r>
+      <w:r>
+        <w:rPr>
+          <w:rFonts w:ascii="Arial" w:hAnsi="Arial" w:cs="Arial"/>
+        </w:rPr>
+        <w:t>recently refused</w:t>
+      </w:r>
+      <w:r>
+        <w:rPr>
+          <w:rFonts w:ascii="Arial" w:hAnsi="Arial" w:cs="Arial"/>
+        </w:rPr>
+        <w:t xml:space="preserve"> the pipeline to be built as there is significant public opposition.  </w:t>
       </w:r>
       <w:r>
         <w:rPr>
@@ -5067,7 +5057,7 @@
           <w:rFonts w:ascii="Arial" w:hAnsi="Arial" w:cs="Arial"/>
           <w:color w:val="222222"/>
         </w:rPr>
-        <w:t xml:space="preserve">Furthermore, if we extend our way of thinking to include lessons from history in other related industry areas, considering the lessons of tanker ships could mitigate concerns about </w:t>
+        <w:t xml:space="preserve">Furthermore, if we extend our way of thinking to include lessons from history in other related industry areas, considering the lessons of tanker ships could mitigate concerns about environmental damage from a spill.  For many years industry insisted single hull tankers were </w:t>
       </w:r>
       <w:r>
         <w:rPr>
@@ -5075,7 +5065,7 @@
           <w:color w:val="222222"/>
         </w:rPr>
         <w:lastRenderedPageBreak/>
-        <w:t xml:space="preserve">environmental damage from a spill.  For many years industry insisted single hull tankers were sufficient and double hull tankers too expensive, but after repeated accidents, double hull tankers have become the norm.  For a pipeline, we could borrow from landfill technology and line the trench with an impermeable membrane, and then the </w:t>
+        <w:t xml:space="preserve">sufficient and double hull tankers too expensive, but after repeated accidents, double hull tankers have become the norm.  For a pipeline, we could borrow from landfill technology and line the trench with an impermeable membrane, and then the </w:t>
       </w:r>
       <w:r>
         <w:rPr>
@@ -5116,7 +5106,7 @@
           <w:szCs w:val="24"/>
         </w:rPr>
       </w:pPr>
-      <w:bookmarkStart w:id="6" w:name="_Toc385674246"/>
+      <w:bookmarkStart w:id="7" w:name="_Toc385674246"/>
       <w:r>
         <w:rPr>
           <w:rFonts w:ascii="Arial" w:hAnsi="Arial" w:cs="Arial"/>
@@ -5144,7 +5134,7 @@
         </w:rPr>
         <w:t>Analysis</w:t>
       </w:r>
-      <w:bookmarkEnd w:id="6"/>
+      <w:bookmarkEnd w:id="7"/>
       <w:r>
         <w:rPr>
           <w:rFonts w:ascii="Arial" w:hAnsi="Arial" w:cs="Arial"/>
@@ -5169,7 +5159,7 @@
           <w:lang w:eastAsia="en-CA"/>
         </w:rPr>
       </w:pPr>
-      <w:bookmarkStart w:id="7" w:name="_Toc385674247"/>
+      <w:bookmarkStart w:id="8" w:name="_Toc385674247"/>
       <w:r>
         <w:rPr>
           <w:rFonts w:ascii="Arial" w:eastAsia="Times New Roman" w:hAnsi="Arial" w:cs="Arial"/>
@@ -5182,7 +5172,7 @@
         </w:rPr>
         <w:t>3.1 Oil Sands EROI Overview</w:t>
       </w:r>
-      <w:bookmarkEnd w:id="7"/>
+      <w:bookmarkEnd w:id="8"/>
       <w:r>
         <w:rPr>
           <w:rFonts w:ascii="Arial" w:eastAsia="Times New Roman" w:hAnsi="Arial" w:cs="Arial"/>
@@ -5226,25 +5216,13 @@
           <w:color w:val="000000"/>
           <w:lang w:eastAsia="en-CA"/>
         </w:rPr>
-        <w:t xml:space="preserve">revenues, but operating costs have also increased significantly with the rise in energy prices. </w:t>
-      </w:r>
-      <w:r>
-        <w:rPr>
-          <w:rFonts w:ascii="Arial" w:hAnsi="Arial" w:cs="Arial"/>
-        </w:rPr>
-        <w:t xml:space="preserve">Currently the cost of production of a barrel of oil sand is in the $40/bbl range and capital costs add another $10-$20/bbl </w:t>
-      </w:r>
-      <w:r>
-        <w:rPr>
-          <w:rFonts w:ascii="Arial" w:hAnsi="Arial" w:cs="Arial"/>
-        </w:rPr>
-        <w:t>[13]</w:t>
-      </w:r>
-      <w:r>
-        <w:rPr>
-          <w:rFonts w:ascii="Arial" w:hAnsi="Arial" w:cs="Arial"/>
-        </w:rPr>
-        <w:t xml:space="preserve">. </w:t>
+        <w:t>revenues, but operating costs have also increased significantly with the rise in energy prices.</w:t>
+      </w:r>
+      <w:r>
+        <w:rPr>
+          <w:rFonts w:ascii="Arial" w:hAnsi="Arial" w:cs="Arial"/>
+        </w:rPr>
+        <w:t xml:space="preserve"> </w:t>
       </w:r>
     </w:p>
     <w:p>
@@ -5301,7 +5279,13 @@
         <w:rPr>
           <w:rFonts w:ascii="Arial" w:hAnsi="Arial" w:cs="Arial"/>
         </w:rPr>
-        <w:t>In addition,</w:t>
+        <w:t>Furthermore</w:t>
+      </w:r>
+      <w:r>
+        <w:rPr>
+          <w:rFonts w:ascii="Arial" w:hAnsi="Arial" w:cs="Arial"/>
+        </w:rPr>
+        <w:t>,</w:t>
       </w:r>
       <w:r>
         <w:rPr>
@@ -5418,7 +5402,19 @@
         <w:rPr>
           <w:rFonts w:ascii="Arial" w:hAnsi="Arial" w:cs="Arial"/>
         </w:rPr>
-        <w:t xml:space="preserve"> discussion about including mini nuclear reactors from</w:t>
+        <w:t xml:space="preserve"> discussion about including </w:t>
+      </w:r>
+      <w:r>
+        <w:rPr>
+          <w:rFonts w:ascii="Arial" w:hAnsi="Arial" w:cs="Arial"/>
+        </w:rPr>
+        <w:t>small</w:t>
+      </w:r>
+      <w:r>
+        <w:rPr>
+          <w:rFonts w:ascii="Arial" w:hAnsi="Arial" w:cs="Arial"/>
+        </w:rPr>
+        <w:t xml:space="preserve"> nuclear reactors from</w:t>
       </w:r>
       <w:r>
         <w:rPr>
@@ -5457,7 +5453,31 @@
         <w:rPr>
           <w:rFonts w:ascii="Arial" w:hAnsi="Arial" w:cs="Arial"/>
         </w:rPr>
-        <w:t xml:space="preserve">Every dollar invested in the oil sands creates about </w:t>
+        <w:t>Every dollar invested in the oil sand</w:t>
+      </w:r>
+      <w:r>
+        <w:rPr>
+          <w:rFonts w:ascii="Arial" w:hAnsi="Arial" w:cs="Arial"/>
+        </w:rPr>
+        <w:t>’</w:t>
+      </w:r>
+      <w:r>
+        <w:rPr>
+          <w:rFonts w:ascii="Arial" w:hAnsi="Arial" w:cs="Arial"/>
+        </w:rPr>
+        <w:t>s</w:t>
+      </w:r>
+      <w:r>
+        <w:rPr>
+          <w:rFonts w:ascii="Arial" w:hAnsi="Arial" w:cs="Arial"/>
+        </w:rPr>
+        <w:t xml:space="preserve"> industry</w:t>
+      </w:r>
+      <w:r>
+        <w:rPr>
+          <w:rFonts w:ascii="Arial" w:hAnsi="Arial" w:cs="Arial"/>
+        </w:rPr>
+        <w:t xml:space="preserve"> creates about </w:t>
       </w:r>
       <w:r>
         <w:rPr>
@@ -5481,7 +5501,19 @@
         <w:rPr>
           <w:rFonts w:ascii="Arial" w:hAnsi="Arial" w:cs="Arial"/>
         </w:rPr>
-        <w:t xml:space="preserve"> of economic activity. Oil sands related investments is expected to generate 79.4 billion dollars in federal and provincial government revenues between 2012 and 2035 [30]. </w:t>
+        <w:t xml:space="preserve"> of economic activity</w:t>
+      </w:r>
+      <w:r>
+        <w:rPr>
+          <w:rFonts w:ascii="Arial" w:hAnsi="Arial" w:cs="Arial"/>
+        </w:rPr>
+        <w:t xml:space="preserve"> [30]</w:t>
+      </w:r>
+      <w:r>
+        <w:rPr>
+          <w:rFonts w:ascii="Arial" w:hAnsi="Arial" w:cs="Arial"/>
+        </w:rPr>
+        <w:t xml:space="preserve">. Oil sands related investments is expected to generate 79.4 billion dollars in federal and provincial government revenues between 2012 and 2035 [30]. </w:t>
       </w:r>
       <w:r>
         <w:rPr>
@@ -5568,13 +5600,25 @@
         <w:rPr>
           <w:rFonts w:ascii="Arial" w:hAnsi="Arial" w:cs="Arial"/>
         </w:rPr>
-        <w:t>, and at</w:t>
-      </w:r>
-      <w:r>
-        <w:rPr>
-          <w:rFonts w:ascii="Arial" w:hAnsi="Arial" w:cs="Arial"/>
-        </w:rPr>
-        <w:t xml:space="preserve"> refining of the heavy oil could be done so it could be sent through the pipeline in lighter </w:t>
+        <w:t xml:space="preserve">, and </w:t>
+      </w:r>
+      <w:r>
+        <w:rPr>
+          <w:rFonts w:ascii="Arial" w:hAnsi="Arial" w:cs="Arial"/>
+        </w:rPr>
+        <w:t xml:space="preserve">refining of the heavy oil could be done </w:t>
+      </w:r>
+      <w:r>
+        <w:rPr>
+          <w:rFonts w:ascii="Arial" w:hAnsi="Arial" w:cs="Arial"/>
+        </w:rPr>
+        <w:t>to</w:t>
+      </w:r>
+      <w:r>
+        <w:rPr>
+          <w:rFonts w:ascii="Arial" w:hAnsi="Arial" w:cs="Arial"/>
+        </w:rPr>
+        <w:t xml:space="preserve"> be sent through the pipeline in lighter </w:t>
       </w:r>
       <w:r>
         <w:rPr>
@@ -5692,7 +5736,7 @@
           <w:szCs w:val="22"/>
         </w:rPr>
       </w:pPr>
-      <w:bookmarkStart w:id="8" w:name="_Toc385674248"/>
+      <w:bookmarkStart w:id="9" w:name="_Toc385674248"/>
       <w:r>
         <w:rPr>
           <w:rFonts w:ascii="Arial" w:hAnsi="Arial" w:cs="Arial"/>
@@ -5749,7 +5793,7 @@
         </w:rPr>
         <w:t xml:space="preserve"> Offset by Investing in Wind Energy</w:t>
       </w:r>
-      <w:bookmarkEnd w:id="8"/>
+      <w:bookmarkEnd w:id="9"/>
     </w:p>
     <w:p>
       <w:pPr>
@@ -5766,6 +5810,25 @@
         <w:rPr>
           <w:rFonts w:ascii="Arial" w:hAnsi="Arial" w:cs="Arial"/>
         </w:rPr>
+        <w:t>Our first model is the study of CO</w:t>
+      </w:r>
+      <w:r>
+        <w:rPr>
+          <w:rFonts w:ascii="Arial" w:hAnsi="Arial" w:cs="Arial"/>
+          <w:vertAlign w:val="subscript"/>
+        </w:rPr>
+        <w:t>2</w:t>
+      </w:r>
+      <w:r>
+        <w:rPr>
+          <w:rFonts w:ascii="Arial" w:hAnsi="Arial" w:cs="Arial"/>
+        </w:rPr>
+        <w:t xml:space="preserve"> offset by investing in wind energy only. </w:t>
+      </w:r>
+      <w:r>
+        <w:rPr>
+          <w:rFonts w:ascii="Arial" w:hAnsi="Arial" w:cs="Arial"/>
+        </w:rPr>
         <w:t>The installation of</w:t>
       </w:r>
       <w:r>
@@ -5826,7 +5889,19 @@
         <w:rPr>
           <w:rFonts w:ascii="Arial" w:hAnsi="Arial" w:cs="Arial"/>
         </w:rPr>
-        <w:t>investment of about $20/bbl with $0.05/kWh reinvestment into</w:t>
+        <w:t xml:space="preserve">investment of about $20/bbl with $0.05/kWh reinvestment </w:t>
+      </w:r>
+      <w:r>
+        <w:rPr>
+          <w:rFonts w:ascii="Arial" w:hAnsi="Arial" w:cs="Arial"/>
+        </w:rPr>
+        <w:t xml:space="preserve">policy </w:t>
+      </w:r>
+      <w:r>
+        <w:rPr>
+          <w:rFonts w:ascii="Arial" w:hAnsi="Arial" w:cs="Arial"/>
+        </w:rPr>
+        <w:t>into</w:t>
       </w:r>
       <w:r>
         <w:rPr>
@@ -5844,7 +5919,6 @@
         <w:rPr>
           <w:rFonts w:ascii="Arial" w:hAnsi="Arial" w:cs="Arial"/>
         </w:rPr>
-        <w:lastRenderedPageBreak/>
         <w:t xml:space="preserve">The number of wind turbines installed would grow rapidly over the years, which </w:t>
       </w:r>
       <w:r>
@@ -5882,6 +5956,7 @@
         <w:rPr>
           <w:rFonts w:ascii="Arial" w:hAnsi="Arial" w:cs="Arial"/>
         </w:rPr>
+        <w:lastRenderedPageBreak/>
         <w:t>Furthermore, it is common for the return on investment (ROI) period for a wind turbine to be about 10</w:t>
       </w:r>
       <w:r>
@@ -5954,13 +6029,31 @@
         <w:rPr>
           <w:rFonts w:ascii="Arial" w:hAnsi="Arial" w:cs="Arial"/>
         </w:rPr>
-        <w:t xml:space="preserve">  The turbines has a 20</w:t>
-      </w:r>
-      <w:r>
-        <w:rPr>
-          <w:rFonts w:ascii="Arial" w:hAnsi="Arial" w:cs="Arial"/>
-        </w:rPr>
-        <w:t xml:space="preserve"> year expected life, and the eventual replacement cycle would help ensure a robust wind energy business which is a source of high quality jobs.</w:t>
+        <w:t xml:space="preserve">  The turbines ha</w:t>
+      </w:r>
+      <w:r>
+        <w:rPr>
+          <w:rFonts w:ascii="Arial" w:hAnsi="Arial" w:cs="Arial"/>
+        </w:rPr>
+        <w:t>ve</w:t>
+      </w:r>
+      <w:r>
+        <w:rPr>
+          <w:rFonts w:ascii="Arial" w:hAnsi="Arial" w:cs="Arial"/>
+        </w:rPr>
+        <w:t xml:space="preserve"> a 20</w:t>
+      </w:r>
+      <w:r>
+        <w:rPr>
+          <w:rFonts w:ascii="Arial" w:hAnsi="Arial" w:cs="Arial"/>
+        </w:rPr>
+        <w:t>-</w:t>
+      </w:r>
+      <w:r>
+        <w:rPr>
+          <w:rFonts w:ascii="Arial" w:hAnsi="Arial" w:cs="Arial"/>
+        </w:rPr>
+        <w:t>year expected life, and the eventual replacement cycle would help ensure a robust wind energy business which is a source of high quality jobs.</w:t>
       </w:r>
     </w:p>
     <w:p>
@@ -6400,7 +6493,6 @@
         <w:rPr>
           <w:rFonts w:ascii="Arial" w:hAnsi="Arial" w:cs="Arial"/>
         </w:rPr>
-        <w:lastRenderedPageBreak/>
         <w:t>Figure 3.</w:t>
       </w:r>
       <w:r>
@@ -6433,7 +6525,38 @@
         <w:rPr>
           <w:rFonts w:ascii="Arial" w:hAnsi="Arial" w:cs="Arial"/>
         </w:rPr>
-        <w:t xml:space="preserve"> life expectancy of 20 years, and a</w:t>
+        <w:t xml:space="preserve"> wind turbine</w:t>
+      </w:r>
+      <w:r>
+        <w:rPr>
+          <w:rFonts w:ascii="Arial" w:hAnsi="Arial" w:cs="Arial"/>
+        </w:rPr>
+        <w:t xml:space="preserve"> life expectancy of 20 years, </w:t>
+      </w:r>
+      <w:r>
+        <w:rPr>
+          <w:rFonts w:ascii="Arial" w:hAnsi="Arial" w:cs="Arial"/>
+        </w:rPr>
+        <w:t>one wind turbine per km</w:t>
+      </w:r>
+      <w:r>
+        <w:rPr>
+          <w:rFonts w:ascii="Arial" w:hAnsi="Arial" w:cs="Arial"/>
+          <w:vertAlign w:val="superscript"/>
+        </w:rPr>
+        <w:t>2</w:t>
+      </w:r>
+      <w:r>
+        <w:rPr>
+          <w:rFonts w:ascii="Arial" w:hAnsi="Arial" w:cs="Arial"/>
+        </w:rPr>
+        <w:t xml:space="preserve">, </w:t>
+      </w:r>
+      <w:r>
+        <w:rPr>
+          <w:rFonts w:ascii="Arial" w:hAnsi="Arial" w:cs="Arial"/>
+        </w:rPr>
+        <w:t>and a</w:t>
       </w:r>
       <w:r>
         <w:rPr>
@@ -6479,6 +6602,7 @@
           <w:szCs w:val="24"/>
           <w:lang w:eastAsia="en-CA"/>
         </w:rPr>
+        <w:lastRenderedPageBreak/>
         <mc:AlternateContent>
           <mc:Choice Requires="wps">
             <w:drawing>
@@ -6641,7 +6765,38 @@
         <w:rPr>
           <w:rFonts w:ascii="Arial" w:hAnsi="Arial" w:cs="Arial"/>
         </w:rPr>
-        <w:t xml:space="preserve"> life expectancy of 20 years, and a</w:t>
+        <w:t xml:space="preserve"> wind turbine</w:t>
+      </w:r>
+      <w:r>
+        <w:rPr>
+          <w:rFonts w:ascii="Arial" w:hAnsi="Arial" w:cs="Arial"/>
+        </w:rPr>
+        <w:t xml:space="preserve"> life expectancy of 20 years, </w:t>
+      </w:r>
+      <w:r>
+        <w:rPr>
+          <w:rFonts w:ascii="Arial" w:hAnsi="Arial" w:cs="Arial"/>
+        </w:rPr>
+        <w:t>one wind turbine per km</w:t>
+      </w:r>
+      <w:r>
+        <w:rPr>
+          <w:rFonts w:ascii="Arial" w:hAnsi="Arial" w:cs="Arial"/>
+          <w:vertAlign w:val="superscript"/>
+        </w:rPr>
+        <w:t>2</w:t>
+      </w:r>
+      <w:r>
+        <w:rPr>
+          <w:rFonts w:ascii="Arial" w:hAnsi="Arial" w:cs="Arial"/>
+        </w:rPr>
+        <w:t xml:space="preserve">, </w:t>
+      </w:r>
+      <w:r>
+        <w:rPr>
+          <w:rFonts w:ascii="Arial" w:hAnsi="Arial" w:cs="Arial"/>
+        </w:rPr>
+        <w:t>and a</w:t>
       </w:r>
       <w:r>
         <w:rPr>
@@ -8081,7 +8236,7 @@
           <w:color w:val="222222"/>
           <w:shd w:val="clear" w:color="auto" w:fill="FFFFFF"/>
         </w:rPr>
-        <w:t xml:space="preserve"> are dependent on three parameters: the percentage of investment per barrel of oil sand</w:t>
+        <w:t xml:space="preserve"> are dependent on </w:t>
       </w:r>
       <w:r>
         <w:rPr>
@@ -8089,7 +8244,7 @@
           <w:color w:val="222222"/>
           <w:shd w:val="clear" w:color="auto" w:fill="FFFFFF"/>
         </w:rPr>
-        <w:t xml:space="preserve"> ($/bbl)</w:t>
+        <w:t>four</w:t>
       </w:r>
       <w:r>
         <w:rPr>
@@ -8097,7 +8252,39 @@
           <w:color w:val="222222"/>
           <w:shd w:val="clear" w:color="auto" w:fill="FFFFFF"/>
         </w:rPr>
-        <w:t>, the life expectancy of wind turbines, and the reinvestment amount for new equipment</w:t>
+        <w:t xml:space="preserve"> parameters: the percentage of investment per barrel of oil sand</w:t>
+      </w:r>
+      <w:r>
+        <w:rPr>
+          <w:rFonts w:ascii="Arial" w:hAnsi="Arial" w:cs="Arial"/>
+          <w:color w:val="222222"/>
+          <w:shd w:val="clear" w:color="auto" w:fill="FFFFFF"/>
+        </w:rPr>
+        <w:t xml:space="preserve"> ($/bbl)</w:t>
+      </w:r>
+      <w:r>
+        <w:rPr>
+          <w:rFonts w:ascii="Arial" w:hAnsi="Arial" w:cs="Arial"/>
+          <w:color w:val="222222"/>
+          <w:shd w:val="clear" w:color="auto" w:fill="FFFFFF"/>
+        </w:rPr>
+        <w:t xml:space="preserve">, the life expectancy of wind turbines, </w:t>
+      </w:r>
+      <w:r>
+        <w:rPr>
+          <w:rFonts w:ascii="Arial" w:hAnsi="Arial" w:cs="Arial"/>
+          <w:color w:val="222222"/>
+          <w:shd w:val="clear" w:color="auto" w:fill="FFFFFF"/>
+        </w:rPr>
+        <w:t xml:space="preserve">the choice of wind turbine peak power, </w:t>
+      </w:r>
+      <w:r>
+        <w:rPr>
+          <w:rFonts w:ascii="Arial" w:hAnsi="Arial" w:cs="Arial"/>
+          <w:color w:val="222222"/>
+          <w:shd w:val="clear" w:color="auto" w:fill="FFFFFF"/>
+        </w:rPr>
+        <w:t>and the reinvestment amount for new equipment</w:t>
       </w:r>
       <w:r>
         <w:rPr>
@@ -8519,13 +8706,26 @@
         <w:rPr>
           <w:rFonts w:ascii="Arial" w:hAnsi="Arial" w:cs="Arial"/>
         </w:rPr>
-        <w:t>cover 50% of the total Alberta oil sands area</w:t>
-      </w:r>
-      <w:r>
-        <w:rPr>
-          <w:rFonts w:ascii="Arial" w:hAnsi="Arial" w:cs="Arial"/>
-        </w:rPr>
-        <w:t>.</w:t>
+        <w:t xml:space="preserve">cover 50% of </w:t>
+      </w:r>
+      <w:r>
+        <w:rPr>
+          <w:rFonts w:ascii="Arial" w:hAnsi="Arial" w:cs="Arial"/>
+        </w:rPr>
+        <w:t>the total Alberta oil sands area (70,100 km</w:t>
+      </w:r>
+      <w:r>
+        <w:rPr>
+          <w:rFonts w:ascii="Arial" w:hAnsi="Arial" w:cs="Arial"/>
+          <w:vertAlign w:val="superscript"/>
+        </w:rPr>
+        <w:t>2</w:t>
+      </w:r>
+      <w:r>
+        <w:rPr>
+          <w:rFonts w:ascii="Arial" w:hAnsi="Arial" w:cs="Arial"/>
+        </w:rPr>
+        <w:t xml:space="preserve">). </w:t>
       </w:r>
     </w:p>
     <w:p>
@@ -8617,8 +8817,8 @@
           <w:szCs w:val="22"/>
         </w:rPr>
       </w:pPr>
-      <w:bookmarkStart w:id="9" w:name="_Toc384483129"/>
-      <w:bookmarkStart w:id="10" w:name="_Toc385674249"/>
+      <w:bookmarkStart w:id="10" w:name="_Toc384483129"/>
+      <w:bookmarkStart w:id="11" w:name="_Toc385674249"/>
       <w:r>
         <w:rPr>
           <w:rFonts w:ascii="Arial" w:hAnsi="Arial" w:cs="Arial"/>
@@ -8675,8 +8875,8 @@
         </w:rPr>
         <w:t xml:space="preserve"> Saved from Investing in Solar Energy</w:t>
       </w:r>
-      <w:bookmarkEnd w:id="9"/>
       <w:bookmarkEnd w:id="10"/>
+      <w:bookmarkEnd w:id="11"/>
     </w:p>
     <w:p>
       <w:pPr>
@@ -8695,6 +8895,25 @@
         <w:rPr>
           <w:rFonts w:ascii="Arial" w:hAnsi="Arial" w:cs="Arial"/>
         </w:rPr>
+        <w:t>Our second model is the study of CO</w:t>
+      </w:r>
+      <w:r>
+        <w:rPr>
+          <w:rFonts w:ascii="Arial" w:hAnsi="Arial" w:cs="Arial"/>
+          <w:vertAlign w:val="subscript"/>
+        </w:rPr>
+        <w:t>2</w:t>
+      </w:r>
+      <w:r>
+        <w:rPr>
+          <w:rFonts w:ascii="Arial" w:hAnsi="Arial" w:cs="Arial"/>
+        </w:rPr>
+        <w:t xml:space="preserve"> offset by investing on solar energy only. </w:t>
+      </w:r>
+      <w:r>
+        <w:rPr>
+          <w:rFonts w:ascii="Arial" w:hAnsi="Arial" w:cs="Arial"/>
+        </w:rPr>
         <w:t xml:space="preserve">If one were to </w:t>
       </w:r>
       <w:r>
@@ -8725,7 +8944,55 @@
         <w:rPr>
           <w:rFonts w:ascii="Arial" w:hAnsi="Arial" w:cs="Arial"/>
         </w:rPr>
-        <w:t>% of the total Oil Sand Region, assuming 30% coverage by PV panels of the land allocated to the solar electric generating station,</w:t>
+        <w:t xml:space="preserve">% of the total </w:t>
+      </w:r>
+      <w:r>
+        <w:rPr>
+          <w:rFonts w:ascii="Arial" w:hAnsi="Arial" w:cs="Arial"/>
+        </w:rPr>
+        <w:t>o</w:t>
+      </w:r>
+      <w:r>
+        <w:rPr>
+          <w:rFonts w:ascii="Arial" w:hAnsi="Arial" w:cs="Arial"/>
+        </w:rPr>
+        <w:t xml:space="preserve">il </w:t>
+      </w:r>
+      <w:r>
+        <w:rPr>
+          <w:rFonts w:ascii="Arial" w:hAnsi="Arial" w:cs="Arial"/>
+        </w:rPr>
+        <w:t>s</w:t>
+      </w:r>
+      <w:r>
+        <w:rPr>
+          <w:rFonts w:ascii="Arial" w:hAnsi="Arial" w:cs="Arial"/>
+        </w:rPr>
+        <w:t>and</w:t>
+      </w:r>
+      <w:r>
+        <w:rPr>
+          <w:rFonts w:ascii="Arial" w:hAnsi="Arial" w:cs="Arial"/>
+        </w:rPr>
+        <w:t>’s</w:t>
+      </w:r>
+      <w:r>
+        <w:rPr>
+          <w:rFonts w:ascii="Arial" w:hAnsi="Arial" w:cs="Arial"/>
+        </w:rPr>
+        <w:t xml:space="preserve"> </w:t>
+      </w:r>
+      <w:r>
+        <w:rPr>
+          <w:rFonts w:ascii="Arial" w:hAnsi="Arial" w:cs="Arial"/>
+        </w:rPr>
+        <w:t>r</w:t>
+      </w:r>
+      <w:r>
+        <w:rPr>
+          <w:rFonts w:ascii="Arial" w:hAnsi="Arial" w:cs="Arial"/>
+        </w:rPr>
+        <w:t>egion, assuming 30% coverage by PV panels of the land allocated to the solar electric generating station,</w:t>
       </w:r>
       <w:r>
         <w:rPr>
@@ -8798,7 +9065,16 @@
           <w:color w:val="222222"/>
           <w:shd w:val="clear" w:color="auto" w:fill="FFFFFF"/>
         </w:rPr>
-        <w:t>to offset the CO</w:t>
+        <w:t xml:space="preserve">to </w:t>
+      </w:r>
+      <w:r>
+        <w:rPr>
+          <w:rFonts w:ascii="Arial" w:hAnsi="Arial" w:cs="Arial"/>
+          <w:color w:val="222222"/>
+          <w:shd w:val="clear" w:color="auto" w:fill="FFFFFF"/>
+        </w:rPr>
+        <w:lastRenderedPageBreak/>
+        <w:t>offset the CO</w:t>
       </w:r>
       <w:r>
         <w:rPr>
@@ -8856,16 +9132,7 @@
           <w:color w:val="222222"/>
           <w:shd w:val="clear" w:color="auto" w:fill="FFFFFF"/>
         </w:rPr>
-        <w:t xml:space="preserve"> </w:t>
-      </w:r>
-      <w:r>
-        <w:rPr>
-          <w:rFonts w:ascii="Arial" w:hAnsi="Arial" w:cs="Arial"/>
-          <w:color w:val="222222"/>
-          <w:shd w:val="clear" w:color="auto" w:fill="FFFFFF"/>
-        </w:rPr>
-        <w:lastRenderedPageBreak/>
-        <w:t>reduction could be accomplished and therefor the analysis of this scenario is presented here for completeness.</w:t>
+        <w:t xml:space="preserve"> reduction could be accomplished and therefor the analysis of this scenario is presented here for completeness.</w:t>
       </w:r>
       <w:r>
         <w:rPr>
@@ -9062,7 +9329,19 @@
         <w:rPr>
           <w:rFonts w:ascii="Arial" w:hAnsi="Arial" w:cs="Arial"/>
         </w:rPr>
-        <w:t xml:space="preserve"> offset with different investments in Solar Energy, assuming a life expectancy of 25 years, and </w:t>
+        <w:t xml:space="preserve"> offset with different investments in Solar Energy, assuming a </w:t>
+      </w:r>
+      <w:r>
+        <w:rPr>
+          <w:rFonts w:ascii="Arial" w:hAnsi="Arial" w:cs="Arial"/>
+        </w:rPr>
+        <w:t xml:space="preserve">solar panel </w:t>
+      </w:r>
+      <w:r>
+        <w:rPr>
+          <w:rFonts w:ascii="Arial" w:hAnsi="Arial" w:cs="Arial"/>
+        </w:rPr>
+        <w:t xml:space="preserve">life expectancy of 25 years, and </w:t>
       </w:r>
       <w:r>
         <w:rPr>
@@ -9268,7 +9547,19 @@
         <w:rPr>
           <w:rFonts w:ascii="Arial" w:hAnsi="Arial" w:cs="Arial"/>
         </w:rPr>
-        <w:t xml:space="preserve"> offset with different investments in Solar Energy, assuming a life expectancy of 25 years, </w:t>
+        <w:t xml:space="preserve"> offset with different investments in Solar Energy, assuming a </w:t>
+      </w:r>
+      <w:r>
+        <w:rPr>
+          <w:rFonts w:ascii="Arial" w:hAnsi="Arial" w:cs="Arial"/>
+        </w:rPr>
+        <w:t xml:space="preserve">solar panel </w:t>
+      </w:r>
+      <w:r>
+        <w:rPr>
+          <w:rFonts w:ascii="Arial" w:hAnsi="Arial" w:cs="Arial"/>
+        </w:rPr>
+        <w:t xml:space="preserve">life expectancy of 25 years, </w:t>
       </w:r>
       <w:r>
         <w:rPr>
@@ -10034,8 +10325,6 @@
             </w:r>
           </w:p>
         </w:tc>
-        <w:bookmarkStart w:id="11" w:name="_GoBack"/>
-        <w:bookmarkEnd w:id="11"/>
       </w:tr>
       <w:tr>
         <w:trPr>
@@ -10193,7 +10482,19 @@
         <w:rPr>
           <w:rFonts w:ascii="Arial" w:hAnsi="Arial" w:cs="Arial"/>
         </w:rPr>
-        <w:t xml:space="preserve">Similarly, the behavior of these results are controlled by the ($/bbl) investment, the life expectancy of the solar cells, and the ($/kWh) reinvestment into purchasing more solar cells. </w:t>
+        <w:t xml:space="preserve">Similarly, the behavior of these results are controlled by the ($/bbl) investment, the life expectancy of the solar cells, </w:t>
+      </w:r>
+      <w:r>
+        <w:rPr>
+          <w:rFonts w:ascii="Arial" w:hAnsi="Arial" w:cs="Arial"/>
+        </w:rPr>
+        <w:t xml:space="preserve">the peak power of the solar cells, </w:t>
+      </w:r>
+      <w:r>
+        <w:rPr>
+          <w:rFonts w:ascii="Arial" w:hAnsi="Arial" w:cs="Arial"/>
+        </w:rPr>
+        <w:t xml:space="preserve">and the ($/kWh) reinvestment into purchasing more solar cells. </w:t>
       </w:r>
     </w:p>
     <w:p>
@@ -10371,6 +10672,25 @@
         </w:rPr>
         <w:t>Assumption to cover 15% of land area</w:t>
       </w:r>
+      <w:r>
+        <w:rPr>
+          <w:rFonts w:ascii="Arial" w:hAnsi="Arial" w:cs="Arial"/>
+        </w:rPr>
+        <w:t xml:space="preserve"> (21,030 km</w:t>
+      </w:r>
+      <w:r>
+        <w:rPr>
+          <w:rFonts w:ascii="Arial" w:hAnsi="Arial" w:cs="Arial"/>
+          <w:vertAlign w:val="superscript"/>
+        </w:rPr>
+        <w:t>2</w:t>
+      </w:r>
+      <w:r>
+        <w:rPr>
+          <w:rFonts w:ascii="Arial" w:hAnsi="Arial" w:cs="Arial"/>
+        </w:rPr>
+        <w:t>)</w:t>
+      </w:r>
     </w:p>
     <w:p>
       <w:pPr>
@@ -10410,6 +10730,25 @@
           <w:rFonts w:ascii="Arial" w:hAnsi="Arial" w:cs="Arial"/>
         </w:rPr>
         <w:t>Assumption to cover 30% of land area</w:t>
+      </w:r>
+      <w:r>
+        <w:rPr>
+          <w:rFonts w:ascii="Arial" w:hAnsi="Arial" w:cs="Arial"/>
+        </w:rPr>
+        <w:t xml:space="preserve"> (6,309 km</w:t>
+      </w:r>
+      <w:r>
+        <w:rPr>
+          <w:rFonts w:ascii="Arial" w:hAnsi="Arial" w:cs="Arial"/>
+          <w:vertAlign w:val="superscript"/>
+        </w:rPr>
+        <w:t>2</w:t>
+      </w:r>
+      <w:r>
+        <w:rPr>
+          <w:rFonts w:ascii="Arial" w:hAnsi="Arial" w:cs="Arial"/>
+        </w:rPr>
+        <w:t>)</w:t>
       </w:r>
     </w:p>
     <w:p>
@@ -11608,7 +11947,19 @@
           <w:rPr>
             <w:rFonts w:ascii="Arial" w:hAnsi="Arial" w:cs="Arial"/>
           </w:rPr>
-          <w:t>Polycyclic Aromatic Hydrocarbons</w:t>
+          <w:t>Polycyclic Aromatic H</w:t>
+        </w:r>
+        <w:r>
+          <w:rPr>
+            <w:rFonts w:ascii="Arial" w:hAnsi="Arial" w:cs="Arial"/>
+          </w:rPr>
+          <w:t>y</w:t>
+        </w:r>
+        <w:r>
+          <w:rPr>
+            <w:rFonts w:ascii="Arial" w:hAnsi="Arial" w:cs="Arial"/>
+          </w:rPr>
+          <w:t>drocarbons</w:t>
         </w:r>
       </w:hyperlink>
       <w:r>
@@ -11639,7 +11990,19 @@
         <w:rPr>
           <w:rFonts w:ascii="Arial" w:hAnsi="Arial" w:cs="Arial"/>
         </w:rPr>
+        <w:t xml:space="preserve"> [31]</w:t>
+      </w:r>
+      <w:r>
+        <w:rPr>
+          <w:rFonts w:ascii="Arial" w:hAnsi="Arial" w:cs="Arial"/>
+        </w:rPr>
         <w:t xml:space="preserve">. These aromatic organic molecules can be hydrocracked by adding hydrogen to enable the PAHs to be turned into useful products such as plastics and pesticides. The renewable energy harvested by the wind and solar systems could be used to power the cracking process and clean up the contaminated water. </w:t>
+      </w:r>
+      <w:r>
+        <w:rPr>
+          <w:rFonts w:ascii="Arial" w:hAnsi="Arial" w:cs="Arial"/>
+        </w:rPr>
+        <w:t xml:space="preserve">This potential application for water cleaning can be further explored with more studies. </w:t>
       </w:r>
     </w:p>
     <w:p>
@@ -11925,7 +12288,14 @@
         <w:rPr>
           <w:rFonts w:ascii="Arial" w:hAnsi="Arial" w:cs="Arial"/>
         </w:rPr>
-        <w:t xml:space="preserve">ish company UPM is currently implementing new technology to produce wood-based biodiesel, refining the treacly residue that is left over when wood chips are cooked into pulp. This means processing husks, inedible grasses, municipal waste, and the litter from the logging industry. This technology is environmental-friendly and designed to give Europe a competitive edge in the clean energy business. </w:t>
+        <w:t xml:space="preserve">ish company UPM is currently implementing new technology to produce wood-based biodiesel, refining the treacly residue that is left over when wood chips are cooked into pulp. This means processing husks, inedible grasses, municipal waste, and the litter from the </w:t>
+      </w:r>
+      <w:r>
+        <w:rPr>
+          <w:rFonts w:ascii="Arial" w:hAnsi="Arial" w:cs="Arial"/>
+        </w:rPr>
+        <w:lastRenderedPageBreak/>
+        <w:t xml:space="preserve">logging industry. This technology is environmental-friendly and designed to give Europe a competitive edge in the clean energy business. </w:t>
       </w:r>
     </w:p>
     <w:p>
@@ -11940,8 +12310,19 @@
         <w:rPr>
           <w:rFonts w:ascii="Arial" w:hAnsi="Arial" w:cs="Arial"/>
         </w:rPr>
-        <w:lastRenderedPageBreak/>
-        <w:t>In research published in February, the International Council of Clean Transportation and NNFCC, a consultancy, concluded that biofuels made from waste could provide 16 per cent of Europe’s transport fuels by 2030 [27] and it would create an entirely new industry sector as current production is close to zero. In addition, the International Energy Agency (IEA) calculates that the cost of producing regular gasoline will rise from $0.54 per litre of gasoline equivalent in 2010 to $0.82 per litres of gasoline equivalent in 2030. By contrast, the cost of advanced biofuel production will fall from $1.05-$1.15 per litre of gasoline equivalent in 2010 to $0.80-$1 in 2030 [28].</w:t>
+        <w:t>In research published in February, the International Council of Clean Transportation and NNFCC, a consultancy, concluded that biofuels m</w:t>
+      </w:r>
+      <w:r>
+        <w:rPr>
+          <w:rFonts w:ascii="Arial" w:hAnsi="Arial" w:cs="Arial"/>
+        </w:rPr>
+        <w:t>ade from waste could provide 16%</w:t>
+      </w:r>
+      <w:r>
+        <w:rPr>
+          <w:rFonts w:ascii="Arial" w:hAnsi="Arial" w:cs="Arial"/>
+        </w:rPr>
+        <w:t xml:space="preserve"> of Europe’s transport fuels by 2030 [27] and it would create an entirely new industry sector as current production is close to zero. In addition, the International Energy Agency (IEA) calculates that the cost of producing regular gasoline will rise from $0.54 per litre of gasoline equivalent in 2010 to $0.82 per litres of gasoline equivalent in 2030. By contrast, the cost of advanced biofuel production will fall from $1.05-$1.15 per litre of gasoline equivalent in 2010 to $0.80-$1 in 2030 [28].</w:t>
       </w:r>
     </w:p>
     <w:p>
@@ -12600,6 +12981,7 @@
         <w:rPr>
           <w:rFonts w:ascii="Arial" w:hAnsi="Arial" w:cs="Arial"/>
         </w:rPr>
+        <w:lastRenderedPageBreak/>
         <w:t>In addition</w:t>
       </w:r>
       <w:r>
@@ -12676,7 +13058,6 @@
         <w:rPr>
           <w:rFonts w:ascii="Arial" w:hAnsi="Arial" w:cs="Arial"/>
         </w:rPr>
-        <w:lastRenderedPageBreak/>
         <w:t xml:space="preserve">The requirement of investing </w:t>
       </w:r>
       <w:r>
@@ -14113,6 +14494,53 @@
           <w:rFonts w:ascii="Arial" w:hAnsi="Arial" w:cs="Arial"/>
         </w:rPr>
       </w:pPr>
+      <w:r>
+        <w:rPr>
+          <w:rFonts w:ascii="Arial" w:hAnsi="Arial" w:cs="Arial"/>
+        </w:rPr>
+        <w:t xml:space="preserve"> </w:t>
+      </w:r>
+    </w:p>
+    <w:p>
+      <w:pPr>
+        <w:autoSpaceDE w:val="0"/>
+        <w:autoSpaceDN w:val="0"/>
+        <w:adjustRightInd w:val="0"/>
+        <w:spacing w:after="0" w:line="240" w:lineRule="auto"/>
+        <w:rPr>
+          <w:rFonts w:ascii="Arial" w:hAnsi="Arial" w:cs="Arial"/>
+        </w:rPr>
+      </w:pPr>
+      <w:r>
+        <w:rPr>
+          <w:rFonts w:ascii="Arial" w:hAnsi="Arial" w:cs="Arial"/>
+        </w:rPr>
+        <w:t>[31] Canada-Alberta Oil Sands</w:t>
+      </w:r>
+      <w:r>
+        <w:rPr>
+          <w:rFonts w:ascii="Arial" w:hAnsi="Arial" w:cs="Arial"/>
+        </w:rPr>
+        <w:t xml:space="preserve"> </w:t>
+      </w:r>
+      <w:r>
+        <w:rPr>
+          <w:rFonts w:ascii="Arial" w:hAnsi="Arial" w:cs="Arial"/>
+        </w:rPr>
+        <w:t>Environmental Monitoring Information Portal</w:t>
+      </w:r>
+      <w:r>
+        <w:rPr>
+          <w:rFonts w:ascii="Arial" w:hAnsi="Arial" w:cs="Arial"/>
+        </w:rPr>
+        <w:t xml:space="preserve">. Retrieved on April 1, 2015 from </w:t>
+      </w:r>
+      <w:r>
+        <w:rPr>
+          <w:rFonts w:ascii="Arial" w:hAnsi="Arial" w:cs="Arial"/>
+        </w:rPr>
+        <w:t>http://jointoilsandsmonitoring.ca</w:t>
+      </w:r>
       <w:r>
         <w:rPr>
           <w:rFonts w:ascii="Arial" w:hAnsi="Arial" w:cs="Arial"/>
@@ -14166,7 +14594,6 @@
         <w:docPartUnique/>
       </w:docPartObj>
     </w:sdtPr>
-    <w:sdtEndPr/>
     <w:sdtContent>
       <w:sdt>
         <w:sdtPr>
@@ -14176,7 +14603,6 @@
             <w:docPartUnique/>
           </w:docPartObj>
         </w:sdtPr>
-        <w:sdtEndPr/>
         <w:sdtContent>
           <w:p>
             <w:pPr>
@@ -14217,7 +14643,7 @@
                 <w:bCs/>
                 <w:noProof/>
               </w:rPr>
-              <w:t>10</w:t>
+              <w:t>18</w:t>
             </w:r>
             <w:r>
               <w:rPr>
@@ -14305,6 +14731,33 @@
       </w:pPr>
       <w:r>
         <w:continuationSeparator/>
+      </w:r>
+    </w:p>
+  </w:footnote>
+  <w:footnote w:id="1">
+    <w:p>
+      <w:pPr>
+        <w:pStyle w:val="Style1"/>
+      </w:pPr>
+      <w:r>
+        <w:rPr>
+          <w:rStyle w:val="FootnoteReference"/>
+        </w:rPr>
+        <w:footnoteRef/>
+      </w:r>
+      <w:r>
+        <w:t xml:space="preserve"> Professor, corresponding author, </w:t>
+      </w:r>
+      <w:hyperlink r:id="rId1" w:history="1">
+        <w:r>
+          <w:rPr>
+            <w:rStyle w:val="Hyperlink"/>
+          </w:rPr>
+          <w:t>slocum@mit.edu</w:t>
+        </w:r>
+      </w:hyperlink>
+      <w:r>
+        <w:t xml:space="preserve">, +001.617.0012, MIT Room 3-344, 77 Massachusetts Avenue, Cambridge, MA 02139, USA  </w:t>
       </w:r>
     </w:p>
   </w:footnote>
@@ -18282,7 +18735,6 @@
   <w:style w:type="character" w:default="1" w:styleId="DefaultParagraphFont">
     <w:name w:val="Default Paragraph Font"/>
     <w:uiPriority w:val="1"/>
-    <w:semiHidden/>
     <w:unhideWhenUsed/>
   </w:style>
   <w:style w:type="table" w:default="1" w:styleId="TableNormal">
@@ -18656,6 +19108,24 @@
       <w:lang w:eastAsia="en-CA"/>
     </w:rPr>
   </w:style>
+  <w:style w:type="paragraph" w:customStyle="1" w:styleId="Style1">
+    <w:name w:val="Style1"/>
+    <w:basedOn w:val="FootnoteText"/>
+    <w:next w:val="Normal"/>
+    <w:link w:val="Style1Char"/>
+    <w:qFormat/>
+    <w:rsid w:val="007B3D87"/>
+  </w:style>
+  <w:style w:type="character" w:customStyle="1" w:styleId="Style1Char">
+    <w:name w:val="Style1 Char"/>
+    <w:basedOn w:val="FootnoteTextChar"/>
+    <w:link w:val="Style1"/>
+    <w:rsid w:val="007B3D87"/>
+    <w:rPr>
+      <w:sz w:val="20"/>
+      <w:szCs w:val="20"/>
+    </w:rPr>
+  </w:style>
 </w:styles>
 </file>
 
@@ -19113,11 +19583,11 @@
         </c:dLbls>
         <c:hiLowLines/>
         <c:smooth val="0"/>
-        <c:axId val="-1277697184"/>
-        <c:axId val="-1302375888"/>
+        <c:axId val="-1984590144"/>
+        <c:axId val="-1984592864"/>
       </c:lineChart>
       <c:catAx>
-        <c:axId val="-1277697184"/>
+        <c:axId val="-1984590144"/>
         <c:scaling>
           <c:orientation val="minMax"/>
         </c:scaling>
@@ -19159,7 +19629,7 @@
         <c:majorTickMark val="in"/>
         <c:minorTickMark val="none"/>
         <c:tickLblPos val="nextTo"/>
-        <c:crossAx val="-1302375888"/>
+        <c:crossAx val="-1984592864"/>
         <c:crosses val="autoZero"/>
         <c:auto val="0"/>
         <c:lblAlgn val="ctr"/>
@@ -19169,7 +19639,7 @@
         <c:noMultiLvlLbl val="0"/>
       </c:catAx>
       <c:valAx>
-        <c:axId val="-1302375888"/>
+        <c:axId val="-1984592864"/>
         <c:scaling>
           <c:orientation val="minMax"/>
         </c:scaling>
@@ -19234,7 +19704,7 @@
         <c:majorTickMark val="out"/>
         <c:minorTickMark val="none"/>
         <c:tickLblPos val="nextTo"/>
-        <c:crossAx val="-1277697184"/>
+        <c:crossAx val="-1984590144"/>
         <c:crosses val="autoZero"/>
         <c:crossBetween val="between"/>
       </c:valAx>
@@ -19848,11 +20318,11 @@
         </c:dLbls>
         <c:hiLowLines/>
         <c:smooth val="0"/>
-        <c:axId val="-1302380240"/>
-        <c:axId val="-1302378608"/>
+        <c:axId val="-1984595040"/>
+        <c:axId val="-1984605920"/>
       </c:lineChart>
       <c:catAx>
-        <c:axId val="-1302380240"/>
+        <c:axId val="-1984595040"/>
         <c:scaling>
           <c:orientation val="minMax"/>
         </c:scaling>
@@ -19891,7 +20361,7 @@
         <c:majorTickMark val="in"/>
         <c:minorTickMark val="none"/>
         <c:tickLblPos val="nextTo"/>
-        <c:crossAx val="-1302378608"/>
+        <c:crossAx val="-1984605920"/>
         <c:crosses val="autoZero"/>
         <c:auto val="0"/>
         <c:lblAlgn val="ctr"/>
@@ -19901,7 +20371,7 @@
         <c:noMultiLvlLbl val="0"/>
       </c:catAx>
       <c:valAx>
-        <c:axId val="-1302378608"/>
+        <c:axId val="-1984605920"/>
         <c:scaling>
           <c:orientation val="minMax"/>
         </c:scaling>
@@ -19941,7 +20411,7 @@
         <c:majorTickMark val="out"/>
         <c:minorTickMark val="none"/>
         <c:tickLblPos val="nextTo"/>
-        <c:crossAx val="-1302380240"/>
+        <c:crossAx val="-1984595040"/>
         <c:crosses val="autoZero"/>
         <c:crossBetween val="between"/>
       </c:valAx>
@@ -22472,11 +22942,11 @@
           <c:showPercent val="0"/>
           <c:showBubbleSize val="0"/>
         </c:dLbls>
-        <c:axId val="-1319166144"/>
-        <c:axId val="-1319164512"/>
+        <c:axId val="-1984589056"/>
+        <c:axId val="-1984605376"/>
       </c:scatterChart>
       <c:valAx>
-        <c:axId val="-1319166144"/>
+        <c:axId val="-1984589056"/>
         <c:scaling>
           <c:orientation val="minMax"/>
         </c:scaling>
@@ -22542,12 +23012,12 @@
             <a:endParaRPr lang="en-US"/>
           </a:p>
         </c:txPr>
-        <c:crossAx val="-1319164512"/>
+        <c:crossAx val="-1984605376"/>
         <c:crosses val="autoZero"/>
         <c:crossBetween val="midCat"/>
       </c:valAx>
       <c:valAx>
-        <c:axId val="-1319164512"/>
+        <c:axId val="-1984605376"/>
         <c:scaling>
           <c:orientation val="minMax"/>
         </c:scaling>
@@ -22637,7 +23107,7 @@
             <a:endParaRPr lang="en-US"/>
           </a:p>
         </c:txPr>
-        <c:crossAx val="-1319166144"/>
+        <c:crossAx val="-1984589056"/>
         <c:crosses val="autoZero"/>
         <c:crossBetween val="midCat"/>
       </c:valAx>
@@ -25148,11 +25618,11 @@
           <c:showPercent val="0"/>
           <c:showBubbleSize val="0"/>
         </c:dLbls>
-        <c:axId val="-1319167232"/>
-        <c:axId val="-1319163424"/>
+        <c:axId val="-1984586336"/>
+        <c:axId val="-1984587968"/>
       </c:scatterChart>
       <c:valAx>
-        <c:axId val="-1319167232"/>
+        <c:axId val="-1984586336"/>
         <c:scaling>
           <c:orientation val="minMax"/>
         </c:scaling>
@@ -25218,12 +25688,12 @@
             <a:endParaRPr lang="en-US"/>
           </a:p>
         </c:txPr>
-        <c:crossAx val="-1319163424"/>
+        <c:crossAx val="-1984587968"/>
         <c:crosses val="autoZero"/>
         <c:crossBetween val="midCat"/>
       </c:valAx>
       <c:valAx>
-        <c:axId val="-1319163424"/>
+        <c:axId val="-1984587968"/>
         <c:scaling>
           <c:orientation val="minMax"/>
         </c:scaling>
@@ -25307,7 +25777,7 @@
             <a:endParaRPr lang="en-US"/>
           </a:p>
         </c:txPr>
-        <c:crossAx val="-1319167232"/>
+        <c:crossAx val="-1984586336"/>
         <c:crosses val="autoZero"/>
         <c:crossBetween val="midCat"/>
       </c:valAx>
@@ -27822,11 +28292,11 @@
           <c:showPercent val="0"/>
           <c:showBubbleSize val="0"/>
         </c:dLbls>
-        <c:axId val="-1319165600"/>
-        <c:axId val="-1319165056"/>
+        <c:axId val="-1984586880"/>
+        <c:axId val="-1984601568"/>
       </c:scatterChart>
       <c:valAx>
-        <c:axId val="-1319165600"/>
+        <c:axId val="-1984586880"/>
         <c:scaling>
           <c:orientation val="minMax"/>
         </c:scaling>
@@ -27892,12 +28362,12 @@
             <a:endParaRPr lang="en-US"/>
           </a:p>
         </c:txPr>
-        <c:crossAx val="-1319165056"/>
+        <c:crossAx val="-1984601568"/>
         <c:crosses val="autoZero"/>
         <c:crossBetween val="midCat"/>
       </c:valAx>
       <c:valAx>
-        <c:axId val="-1319165056"/>
+        <c:axId val="-1984601568"/>
         <c:scaling>
           <c:orientation val="minMax"/>
         </c:scaling>
@@ -27984,7 +28454,7 @@
             <a:endParaRPr lang="en-US"/>
           </a:p>
         </c:txPr>
-        <c:crossAx val="-1319165600"/>
+        <c:crossAx val="-1984586880"/>
         <c:crosses val="autoZero"/>
         <c:crossBetween val="midCat"/>
       </c:valAx>
@@ -30501,11 +30971,11 @@
           <c:showPercent val="0"/>
           <c:showBubbleSize val="0"/>
         </c:dLbls>
-        <c:axId val="-1319168864"/>
-        <c:axId val="-1386242096"/>
+        <c:axId val="-1984584160"/>
+        <c:axId val="-1984600480"/>
       </c:scatterChart>
       <c:valAx>
-        <c:axId val="-1319168864"/>
+        <c:axId val="-1984584160"/>
         <c:scaling>
           <c:orientation val="minMax"/>
         </c:scaling>
@@ -30571,12 +31041,12 @@
             <a:endParaRPr lang="en-US"/>
           </a:p>
         </c:txPr>
-        <c:crossAx val="-1386242096"/>
+        <c:crossAx val="-1984600480"/>
         <c:crosses val="autoZero"/>
         <c:crossBetween val="midCat"/>
       </c:valAx>
       <c:valAx>
-        <c:axId val="-1386242096"/>
+        <c:axId val="-1984600480"/>
         <c:scaling>
           <c:orientation val="minMax"/>
         </c:scaling>
@@ -30642,7 +31112,7 @@
             <a:endParaRPr lang="en-US"/>
           </a:p>
         </c:txPr>
-        <c:crossAx val="-1319168864"/>
+        <c:crossAx val="-1984584160"/>
         <c:crosses val="autoZero"/>
         <c:crossBetween val="midCat"/>
       </c:valAx>
@@ -30966,7 +31436,7 @@
 </file>
 
 <file path=customXml/itemProps1.xml><?xml version="1.0" encoding="utf-8"?>
-<ds:datastoreItem xmlns:ds="http://schemas.openxmlformats.org/officeDocument/2006/customXml" ds:itemID="{BABF48A0-4FA8-4322-86DF-165F2F500E7F}">
+<ds:datastoreItem xmlns:ds="http://schemas.openxmlformats.org/officeDocument/2006/customXml" ds:itemID="{7DDA277E-FEB0-423A-BDB1-52E060A2D66C}">
   <ds:schemaRefs>
     <ds:schemaRef ds:uri="http://schemas.openxmlformats.org/officeDocument/2006/bibliography"/>
   </ds:schemaRefs>

</xml_diff>